<commit_message>
bibtex alias not working
</commit_message>
<xml_diff>
--- a/SecASpring18.docx
+++ b/SecASpring18.docx
@@ -101,7 +101,7 @@
         <w:t xml:space="preserve"> </w:t>
       </w:r>
       <w:r>
-        <w:t xml:space="preserve">12:54:11</w:t>
+        <w:t xml:space="preserve">3:05:00</w:t>
       </w:r>
       <w:r>
         <w:t xml:space="preserve"> </w:t>
@@ -197,7 +197,7 @@
         <w:br w:type="textWrapping"/>
       </w:r>
       <w:r>
-        <w:t xml:space="preserve">Office Hour: Tuesdays, 1-3pm and by appointment</w:t>
+        <w:t xml:space="preserve">Office Hour: TBD</w:t>
       </w:r>
     </w:p>
     <w:p>
@@ -223,7 +223,7 @@
         <w:br w:type="textWrapping"/>
       </w:r>
       <w:r>
-        <w:t xml:space="preserve">Office Hour: Wednesday, 10am-12pm</w:t>
+        <w:t xml:space="preserve">Office Hour: TBD</w:t>
       </w:r>
       <w:r>
         <w:br w:type="textWrapping"/>
@@ -255,7 +255,7 @@
         <w:br w:type="textWrapping"/>
       </w:r>
       <w:r>
-        <w:t xml:space="preserve">Office Hour: Thursdays, 10 am - 12 pm</w:t>
+        <w:t xml:space="preserve">Office Hour: TBD</w:t>
       </w:r>
     </w:p>
     <w:p>
@@ -1361,54 +1361,6 @@
               <w:jc w:val="left"/>
             </w:pPr>
             <w:r>
-              <w:t xml:space="preserve">Comprehension quizzes (usually due on Friday)</w:t>
-            </w:r>
-          </w:p>
-        </w:tc>
-        <w:tc>
-          <w:p>
-            <w:pPr>
-              <w:pStyle w:val="Compact"/>
-              <w:jc w:val="left"/>
-            </w:pPr>
-            <w:r>
-              <w:t xml:space="preserve">15%</w:t>
-            </w:r>
-          </w:p>
-        </w:tc>
-      </w:tr>
-      <w:tr>
-        <w:tc>
-          <w:p>
-            <w:pPr>
-              <w:pStyle w:val="Compact"/>
-              <w:jc w:val="left"/>
-            </w:pPr>
-            <w:r>
-              <w:t xml:space="preserve">Exercises and particiaption in class</w:t>
-            </w:r>
-          </w:p>
-        </w:tc>
-        <w:tc>
-          <w:p>
-            <w:pPr>
-              <w:pStyle w:val="Compact"/>
-              <w:jc w:val="left"/>
-            </w:pPr>
-            <w:r>
-              <w:t xml:space="preserve">15%</w:t>
-            </w:r>
-          </w:p>
-        </w:tc>
-      </w:tr>
-      <w:tr>
-        <w:tc>
-          <w:p>
-            <w:pPr>
-              <w:pStyle w:val="Compact"/>
-              <w:jc w:val="left"/>
-            </w:pPr>
-            <w:r>
               <w:t xml:space="preserve">Three group projects</w:t>
             </w:r>
           </w:p>
@@ -1449,6 +1401,54 @@
           </w:p>
         </w:tc>
       </w:tr>
+      <w:tr>
+        <w:tc>
+          <w:p>
+            <w:pPr>
+              <w:pStyle w:val="Compact"/>
+              <w:jc w:val="left"/>
+            </w:pPr>
+            <w:r>
+              <w:t xml:space="preserve">Comprehension quizzes (usually due on Friday)</w:t>
+            </w:r>
+          </w:p>
+        </w:tc>
+        <w:tc>
+          <w:p>
+            <w:pPr>
+              <w:pStyle w:val="Compact"/>
+              <w:jc w:val="left"/>
+            </w:pPr>
+            <w:r>
+              <w:t xml:space="preserve">15%</w:t>
+            </w:r>
+          </w:p>
+        </w:tc>
+      </w:tr>
+      <w:tr>
+        <w:tc>
+          <w:p>
+            <w:pPr>
+              <w:pStyle w:val="Compact"/>
+              <w:jc w:val="left"/>
+            </w:pPr>
+            <w:r>
+              <w:t xml:space="preserve">Exercises and participation in class</w:t>
+            </w:r>
+          </w:p>
+        </w:tc>
+        <w:tc>
+          <w:p>
+            <w:pPr>
+              <w:pStyle w:val="Compact"/>
+              <w:jc w:val="left"/>
+            </w:pPr>
+            <w:r>
+              <w:t xml:space="preserve">15%</w:t>
+            </w:r>
+          </w:p>
+        </w:tc>
+      </w:tr>
     </w:tbl>
     <w:p>
       <w:pPr>
@@ -1683,7 +1683,7 @@
         </w:numPr>
       </w:pPr>
       <w:r>
-        <w:t xml:space="preserve">Propositional Logic, Part 1</w:t>
+        <w:t xml:space="preserve">Logic and Foundations</w:t>
       </w:r>
     </w:p>
     <w:p>
@@ -1704,7 +1704,7 @@
         <w:t xml:space="preserve"> </w:t>
       </w:r>
       <w:r>
-        <w:t xml:space="preserve">Benthem et al. 2014a</w:t>
+        <w:t xml:space="preserve">LOGICFOUNDATIONSREADING</w:t>
       </w:r>
     </w:p>
     <w:p>
@@ -1726,7 +1726,7 @@
         </w:numPr>
       </w:pPr>
       <w:r>
-        <w:t xml:space="preserve">UML Part 1: notation</w:t>
+        <w:t xml:space="preserve">Sets and relations</w:t>
       </w:r>
     </w:p>
     <w:p>
@@ -1747,7 +1747,7 @@
         <w:t xml:space="preserve"> </w:t>
       </w:r>
       <w:r>
-        <w:t xml:space="preserve">Seidl et al. 2015b</w:t>
+        <w:t xml:space="preserve">Rosen 2011a</w:t>
       </w:r>
     </w:p>
     <w:p>
@@ -1759,7 +1759,7 @@
         </w:numPr>
       </w:pPr>
       <w:r>
-        <w:t xml:space="preserve">Sets and relations</w:t>
+        <w:t xml:space="preserve">Class Diagrams</w:t>
       </w:r>
     </w:p>
     <w:p>
@@ -1780,7 +1780,7 @@
         <w:t xml:space="preserve"> </w:t>
       </w:r>
       <w:r>
-        <w:t xml:space="preserve">Partee 2006</w:t>
+        <w:t xml:space="preserve">Seidl et al. 2015b</w:t>
       </w:r>
     </w:p>
     <w:p>
@@ -1802,7 +1802,7 @@
         </w:numPr>
       </w:pPr>
       <w:r>
-        <w:t xml:space="preserve">Relational Algebra</w:t>
+        <w:t xml:space="preserve">Relations</w:t>
       </w:r>
     </w:p>
     <w:p>
@@ -1823,7 +1823,7 @@
         <w:t xml:space="preserve"> </w:t>
       </w:r>
       <w:r>
-        <w:t xml:space="preserve">Wenholz 2012</w:t>
+        <w:t xml:space="preserve">Rosen 2011e</w:t>
       </w:r>
     </w:p>
     <w:p>
@@ -1835,7 +1835,7 @@
         </w:numPr>
       </w:pPr>
       <w:r>
-        <w:t xml:space="preserve">Relations</w:t>
+        <w:t xml:space="preserve">Relational Algebra</w:t>
       </w:r>
     </w:p>
     <w:p>
@@ -1856,7 +1856,7 @@
         <w:t xml:space="preserve"> </w:t>
       </w:r>
       <w:r>
-        <w:t xml:space="preserve">RELATIONSREADING</w:t>
+        <w:t xml:space="preserve">Wenholz 2012</w:t>
       </w:r>
     </w:p>
     <w:p>
@@ -1878,7 +1878,7 @@
         </w:numPr>
       </w:pPr>
       <w:r>
-        <w:t xml:space="preserve">Semantics and Interpretation, Part 1</w:t>
+        <w:t xml:space="preserve">Semantics and Interpretation</w:t>
       </w:r>
     </w:p>
     <w:p>
@@ -1921,7 +1921,7 @@
         </w:numPr>
       </w:pPr>
       <w:r>
-        <w:t xml:space="preserve">Models and Domains</w:t>
+        <w:t xml:space="preserve">Models, Domains, Properties, and Relationships</w:t>
       </w:r>
     </w:p>
     <w:p>
@@ -1942,7 +1942,7 @@
         <w:t xml:space="preserve"> </w:t>
       </w:r>
       <w:r>
-        <w:t xml:space="preserve">Jubien 1997a, 1997b; Seidl et al. 2015a</w:t>
+        <w:t xml:space="preserve">Seidl et al. 2015a</w:t>
       </w:r>
     </w:p>
     <w:p>
@@ -1964,7 +1964,7 @@
         </w:numPr>
       </w:pPr>
       <w:r>
-        <w:t xml:space="preserve">Propositional Logic, Part 2</w:t>
+        <w:t xml:space="preserve">Predicate Logic, Part 1</w:t>
       </w:r>
     </w:p>
     <w:p>
@@ -1985,7 +1985,7 @@
         <w:t xml:space="preserve"> </w:t>
       </w:r>
       <w:r>
-        <w:t xml:space="preserve">Bach 1989a</w:t>
+        <w:t xml:space="preserve">Benthem et al. 2014</w:t>
       </w:r>
     </w:p>
     <w:p>
@@ -2007,7 +2007,17 @@
         </w:numPr>
       </w:pPr>
       <w:r>
-        <w:t xml:space="preserve">Predicate Logic, Part 1</w:t>
+        <w:t xml:space="preserve">Predicate Logic, Part 2</w:t>
+      </w:r>
+    </w:p>
+    <w:p>
+      <w:pPr>
+        <w:pStyle w:val="Heading3"/>
+      </w:pPr>
+      <w:bookmarkStart w:id="62" w:name="week-8-march-6-and-8"/>
+      <w:bookmarkEnd w:id="62"/>
+      <w:r>
+        <w:t xml:space="preserve">Week 8: March 6 and 8</w:t>
       </w:r>
     </w:p>
     <w:p>
@@ -2015,6 +2025,18 @@
         <w:pStyle w:val="Compact"/>
         <w:numPr>
           <w:numId w:val="1018"/>
+          <w:ilvl w:val="0"/>
+        </w:numPr>
+      </w:pPr>
+      <w:r>
+        <w:t xml:space="preserve">Syntax and Grammar</w:t>
+      </w:r>
+    </w:p>
+    <w:p>
+      <w:pPr>
+        <w:pStyle w:val="Compact"/>
+        <w:numPr>
+          <w:numId w:val="1019"/>
           <w:ilvl w:val="1"/>
         </w:numPr>
       </w:pPr>
@@ -2028,29 +2050,17 @@
         <w:t xml:space="preserve"> </w:t>
       </w:r>
       <w:r>
-        <w:t xml:space="preserve">Benthem et al. 2014b</w:t>
+        <w:t xml:space="preserve">Rosen 2011d</w:t>
       </w:r>
     </w:p>
     <w:p>
       <w:pPr>
         <w:pStyle w:val="Heading3"/>
       </w:pPr>
-      <w:bookmarkStart w:id="62" w:name="week-8-march-6-and-8"/>
-      <w:bookmarkEnd w:id="62"/>
-      <w:r>
-        <w:t xml:space="preserve">Week 8: March 6 and 8</w:t>
-      </w:r>
-    </w:p>
-    <w:p>
-      <w:pPr>
-        <w:pStyle w:val="Compact"/>
-        <w:numPr>
-          <w:numId w:val="1019"/>
-          <w:ilvl w:val="0"/>
-        </w:numPr>
-      </w:pPr>
-      <w:r>
-        <w:t xml:space="preserve">Syntax and Grammar</w:t>
+      <w:bookmarkStart w:id="63" w:name="week-9-march-13-and-15"/>
+      <w:bookmarkEnd w:id="63"/>
+      <w:r>
+        <w:t xml:space="preserve">Week 9: March 13 and 15</w:t>
       </w:r>
     </w:p>
     <w:p>
@@ -2058,6 +2068,18 @@
         <w:pStyle w:val="Compact"/>
         <w:numPr>
           <w:numId w:val="1020"/>
+          <w:ilvl w:val="0"/>
+        </w:numPr>
+      </w:pPr>
+      <w:r>
+        <w:t xml:space="preserve">Automata</w:t>
+      </w:r>
+    </w:p>
+    <w:p>
+      <w:pPr>
+        <w:pStyle w:val="Compact"/>
+        <w:numPr>
+          <w:numId w:val="1021"/>
           <w:ilvl w:val="1"/>
         </w:numPr>
       </w:pPr>
@@ -2071,24 +2093,14 @@
         <w:t xml:space="preserve"> </w:t>
       </w:r>
       <w:r>
-        <w:t xml:space="preserve">Rosen 1988</w:t>
-      </w:r>
-    </w:p>
-    <w:p>
-      <w:pPr>
-        <w:pStyle w:val="Heading3"/>
-      </w:pPr>
-      <w:bookmarkStart w:id="63" w:name="week-9-march-13-and-15"/>
-      <w:bookmarkEnd w:id="63"/>
-      <w:r>
-        <w:t xml:space="preserve">Week 9: March 13 and 15</w:t>
+        <w:t xml:space="preserve">Rosen 2011b</w:t>
       </w:r>
     </w:p>
     <w:p>
       <w:pPr>
         <w:pStyle w:val="Compact"/>
         <w:numPr>
-          <w:numId w:val="1021"/>
+          <w:numId w:val="1020"/>
           <w:ilvl w:val="0"/>
         </w:numPr>
       </w:pPr>
@@ -2114,19 +2126,27 @@
         <w:t xml:space="preserve"> </w:t>
       </w:r>
       <w:r>
-        <w:t xml:space="preserve">GRAPHSREADING</w:t>
-      </w:r>
-    </w:p>
-    <w:p>
-      <w:pPr>
-        <w:pStyle w:val="Compact"/>
-        <w:numPr>
-          <w:numId w:val="1021"/>
-          <w:ilvl w:val="0"/>
-        </w:numPr>
-      </w:pPr>
-      <w:r>
-        <w:t xml:space="preserve">Automata</w:t>
+        <w:t xml:space="preserve">Rosen 2011c</w:t>
+      </w:r>
+    </w:p>
+    <w:p>
+      <w:pPr>
+        <w:pStyle w:val="Heading3"/>
+      </w:pPr>
+      <w:bookmarkStart w:id="64" w:name="spring-holiday-march-20-and-22"/>
+      <w:bookmarkEnd w:id="64"/>
+      <w:r>
+        <w:t xml:space="preserve">Spring Holiday: March 20 and 22</w:t>
+      </w:r>
+    </w:p>
+    <w:p>
+      <w:pPr>
+        <w:pStyle w:val="Heading3"/>
+      </w:pPr>
+      <w:bookmarkStart w:id="65" w:name="week-11-march-27-and-29"/>
+      <w:bookmarkEnd w:id="65"/>
+      <w:r>
+        <w:t xml:space="preserve">Week 11: March 27 and 29</w:t>
       </w:r>
     </w:p>
     <w:p>
@@ -2134,6 +2154,18 @@
         <w:pStyle w:val="Compact"/>
         <w:numPr>
           <w:numId w:val="1023"/>
+          <w:ilvl w:val="0"/>
+        </w:numPr>
+      </w:pPr>
+      <w:r>
+        <w:t xml:space="preserve">Conceptual Graphs</w:t>
+      </w:r>
+    </w:p>
+    <w:p>
+      <w:pPr>
+        <w:pStyle w:val="Compact"/>
+        <w:numPr>
+          <w:numId w:val="1024"/>
           <w:ilvl w:val="1"/>
         </w:numPr>
       </w:pPr>
@@ -2147,39 +2179,19 @@
         <w:t xml:space="preserve"> </w:t>
       </w:r>
       <w:r>
-        <w:t xml:space="preserve">AUTOMATAREADING</w:t>
-      </w:r>
-    </w:p>
-    <w:p>
-      <w:pPr>
-        <w:pStyle w:val="Heading3"/>
-      </w:pPr>
-      <w:bookmarkStart w:id="64" w:name="spring-holiday-march-20-and-22"/>
-      <w:bookmarkEnd w:id="64"/>
-      <w:r>
-        <w:t xml:space="preserve">Spring Holiday: March 20 and 22</w:t>
-      </w:r>
-    </w:p>
-    <w:p>
-      <w:pPr>
-        <w:pStyle w:val="Heading3"/>
-      </w:pPr>
-      <w:bookmarkStart w:id="65" w:name="week-11-march-27-and-29"/>
-      <w:bookmarkEnd w:id="65"/>
-      <w:r>
-        <w:t xml:space="preserve">Week 11: March 27 and 29</w:t>
+        <w:t xml:space="preserve">CONCEPTUALGRAPHSREADING</w:t>
       </w:r>
     </w:p>
     <w:p>
       <w:pPr>
         <w:pStyle w:val="Compact"/>
         <w:numPr>
-          <w:numId w:val="1024"/>
+          <w:numId w:val="1023"/>
           <w:ilvl w:val="0"/>
         </w:numPr>
       </w:pPr>
       <w:r>
-        <w:t xml:space="preserve">Conceptual Graphs</w:t>
+        <w:t xml:space="preserve">Semantic Web</w:t>
       </w:r>
     </w:p>
     <w:p>
@@ -2200,19 +2212,17 @@
         <w:t xml:space="preserve"> </w:t>
       </w:r>
       <w:r>
-        <w:t xml:space="preserve">CONCEPTUALGRAPHSREADING</w:t>
-      </w:r>
-    </w:p>
-    <w:p>
-      <w:pPr>
-        <w:pStyle w:val="Compact"/>
-        <w:numPr>
-          <w:numId w:val="1024"/>
-          <w:ilvl w:val="0"/>
-        </w:numPr>
-      </w:pPr>
-      <w:r>
-        <w:t xml:space="preserve">Semantic Web</w:t>
+        <w:t xml:space="preserve">SEMANTICWEBREADING</w:t>
+      </w:r>
+    </w:p>
+    <w:p>
+      <w:pPr>
+        <w:pStyle w:val="Heading3"/>
+      </w:pPr>
+      <w:bookmarkStart w:id="66" w:name="week-12-april-3-and-5"/>
+      <w:bookmarkEnd w:id="66"/>
+      <w:r>
+        <w:t xml:space="preserve">Week 12: April 3 and 5</w:t>
       </w:r>
     </w:p>
     <w:p>
@@ -2220,6 +2230,18 @@
         <w:pStyle w:val="Compact"/>
         <w:numPr>
           <w:numId w:val="1026"/>
+          <w:ilvl w:val="0"/>
+        </w:numPr>
+      </w:pPr>
+      <w:r>
+        <w:t xml:space="preserve">The RDF model and language</w:t>
+      </w:r>
+    </w:p>
+    <w:p>
+      <w:pPr>
+        <w:pStyle w:val="Compact"/>
+        <w:numPr>
+          <w:numId w:val="1027"/>
           <w:ilvl w:val="1"/>
         </w:numPr>
       </w:pPr>
@@ -2233,29 +2255,17 @@
         <w:t xml:space="preserve"> </w:t>
       </w:r>
       <w:r>
-        <w:t xml:space="preserve">SEMANTICWEBREADING</w:t>
+        <w:t xml:space="preserve">Manola et al. 2014</w:t>
       </w:r>
     </w:p>
     <w:p>
       <w:pPr>
         <w:pStyle w:val="Heading3"/>
       </w:pPr>
-      <w:bookmarkStart w:id="66" w:name="week-12-april-3-and-5"/>
-      <w:bookmarkEnd w:id="66"/>
-      <w:r>
-        <w:t xml:space="preserve">Week 12: April 3 and 5</w:t>
-      </w:r>
-    </w:p>
-    <w:p>
-      <w:pPr>
-        <w:pStyle w:val="Compact"/>
-        <w:numPr>
-          <w:numId w:val="1027"/>
-          <w:ilvl w:val="0"/>
-        </w:numPr>
-      </w:pPr>
-      <w:r>
-        <w:t xml:space="preserve">The RDF model and language</w:t>
+      <w:bookmarkStart w:id="67" w:name="week-13-april-10-and-13"/>
+      <w:bookmarkEnd w:id="67"/>
+      <w:r>
+        <w:t xml:space="preserve">Week 13: April 10 and 13</w:t>
       </w:r>
     </w:p>
     <w:p>
@@ -2263,6 +2273,18 @@
         <w:pStyle w:val="Compact"/>
         <w:numPr>
           <w:numId w:val="1028"/>
+          <w:ilvl w:val="0"/>
+        </w:numPr>
+      </w:pPr>
+      <w:r>
+        <w:t xml:space="preserve">Description Logics</w:t>
+      </w:r>
+    </w:p>
+    <w:p>
+      <w:pPr>
+        <w:pStyle w:val="Compact"/>
+        <w:numPr>
+          <w:numId w:val="1029"/>
           <w:ilvl w:val="1"/>
         </w:numPr>
       </w:pPr>
@@ -2276,29 +2298,17 @@
         <w:t xml:space="preserve"> </w:t>
       </w:r>
       <w:r>
-        <w:t xml:space="preserve">Manola et al. 2014</w:t>
+        <w:t xml:space="preserve">Krötzsch et al. 2012</w:t>
       </w:r>
     </w:p>
     <w:p>
       <w:pPr>
         <w:pStyle w:val="Heading3"/>
       </w:pPr>
-      <w:bookmarkStart w:id="67" w:name="thanksgiving-holiday-april-10-and-13"/>
-      <w:bookmarkEnd w:id="67"/>
-      <w:r>
-        <w:t xml:space="preserve">Thanksgiving Holiday: April 10 and 13</w:t>
-      </w:r>
-    </w:p>
-    <w:p>
-      <w:pPr>
-        <w:pStyle w:val="Compact"/>
-        <w:numPr>
-          <w:numId w:val="1029"/>
-          <w:ilvl w:val="0"/>
-        </w:numPr>
-      </w:pPr>
-      <w:r>
-        <w:t xml:space="preserve">Description Logics</w:t>
+      <w:bookmarkStart w:id="68" w:name="week-14-april-17-and-19"/>
+      <w:bookmarkEnd w:id="68"/>
+      <w:r>
+        <w:t xml:space="preserve">Week 14: April 17 and 19</w:t>
       </w:r>
     </w:p>
     <w:p>
@@ -2306,6 +2316,18 @@
         <w:pStyle w:val="Compact"/>
         <w:numPr>
           <w:numId w:val="1030"/>
+          <w:ilvl w:val="0"/>
+        </w:numPr>
+      </w:pPr>
+      <w:r>
+        <w:t xml:space="preserve">Ontologies</w:t>
+      </w:r>
+    </w:p>
+    <w:p>
+      <w:pPr>
+        <w:pStyle w:val="Compact"/>
+        <w:numPr>
+          <w:numId w:val="1031"/>
           <w:ilvl w:val="1"/>
         </w:numPr>
       </w:pPr>
@@ -2319,29 +2341,27 @@
         <w:t xml:space="preserve"> </w:t>
       </w:r>
       <w:r>
-        <w:t xml:space="preserve">Krötzsch et al. 2012</w:t>
+        <w:t xml:space="preserve">Hitzler et al. 2012</w:t>
       </w:r>
     </w:p>
     <w:p>
       <w:pPr>
         <w:pStyle w:val="Heading3"/>
       </w:pPr>
-      <w:bookmarkStart w:id="68" w:name="week-14-april-17-and-19"/>
-      <w:bookmarkEnd w:id="68"/>
-      <w:r>
-        <w:t xml:space="preserve">Week 14: April 17 and 19</w:t>
-      </w:r>
-    </w:p>
-    <w:p>
-      <w:pPr>
-        <w:pStyle w:val="Compact"/>
-        <w:numPr>
-          <w:numId w:val="1031"/>
-          <w:ilvl w:val="0"/>
-        </w:numPr>
-      </w:pPr>
-      <w:r>
-        <w:t xml:space="preserve">Ontologies</w:t>
+      <w:bookmarkStart w:id="69" w:name="week-15-april-24-and-26"/>
+      <w:bookmarkEnd w:id="69"/>
+      <w:r>
+        <w:t xml:space="preserve">Week 15: April 24 and 26</w:t>
+      </w:r>
+    </w:p>
+    <w:p>
+      <w:pPr>
+        <w:pStyle w:val="Heading3"/>
+      </w:pPr>
+      <w:bookmarkStart w:id="70" w:name="week-16-may-1"/>
+      <w:bookmarkEnd w:id="70"/>
+      <w:r>
+        <w:t xml:space="preserve">Week 16: May 1</w:t>
       </w:r>
     </w:p>
     <w:p>
@@ -2349,47 +2369,6 @@
         <w:pStyle w:val="Compact"/>
         <w:numPr>
           <w:numId w:val="1032"/>
-          <w:ilvl w:val="1"/>
-        </w:numPr>
-      </w:pPr>
-      <w:r>
-        <w:rPr>
-          <w:b/>
-        </w:rPr>
-        <w:t xml:space="preserve">Required Readings:</w:t>
-      </w:r>
-      <w:r>
-        <w:t xml:space="preserve"> </w:t>
-      </w:r>
-      <w:r>
-        <w:t xml:space="preserve">Hitzler et al. 2012</w:t>
-      </w:r>
-    </w:p>
-    <w:p>
-      <w:pPr>
-        <w:pStyle w:val="Heading3"/>
-      </w:pPr>
-      <w:bookmarkStart w:id="69" w:name="week-15-april-24-and-26"/>
-      <w:bookmarkEnd w:id="69"/>
-      <w:r>
-        <w:t xml:space="preserve">Week 15: April 24 and 26</w:t>
-      </w:r>
-    </w:p>
-    <w:p>
-      <w:pPr>
-        <w:pStyle w:val="Heading3"/>
-      </w:pPr>
-      <w:bookmarkStart w:id="70" w:name="week-16-may-1"/>
-      <w:bookmarkEnd w:id="70"/>
-      <w:r>
-        <w:t xml:space="preserve">Week 16: May 1</w:t>
-      </w:r>
-    </w:p>
-    <w:p>
-      <w:pPr>
-        <w:pStyle w:val="Compact"/>
-        <w:numPr>
-          <w:numId w:val="1033"/>
           <w:ilvl w:val="0"/>
         </w:numPr>
       </w:pPr>
@@ -2480,7 +2459,7 @@
         <w:pStyle w:val="Bibliography"/>
       </w:pPr>
       <w:r>
-        <w:t xml:space="preserve">Benthem, J van, Ditmarsch, H van, Eijck, J van, and Jaspars, J. 2014a. “Chapter 2: Propositional Logic”. In</w:t>
+        <w:t xml:space="preserve">Benthem, J van, Ditmarsch, H van, Eijck, J van, and Jaspars, J. 2014. “Chapter 4: The World According to Predicate Logic”. In</w:t>
       </w:r>
       <w:r>
         <w:t xml:space="preserve"> </w:t>
@@ -2492,46 +2471,12 @@
         <w:t xml:space="preserve">Logic in Action</w:t>
       </w:r>
       <w:r>
-        <w:t xml:space="preserve">. Amsterdam, NL, 2.1–2.37.</w:t>
+        <w:t xml:space="preserve">. Amsterdam, NL, 4.1–4.53.</w:t>
       </w:r>
       <w:r>
         <w:t xml:space="preserve"> </w:t>
       </w:r>
       <w:hyperlink r:id="rId73">
-        <w:r>
-          <w:rPr>
-            <w:rStyle w:val="Hyperlink"/>
-          </w:rPr>
-          <w:t xml:space="preserve">http://www.logicinaction.org/docs/ch2.pdf</w:t>
-        </w:r>
-      </w:hyperlink>
-      <w:r>
-        <w:t xml:space="preserve">.</w:t>
-      </w:r>
-    </w:p>
-    <w:p>
-      <w:pPr>
-        <w:pStyle w:val="Bibliography"/>
-      </w:pPr>
-      <w:r>
-        <w:t xml:space="preserve">Benthem, J van, Ditmarsch, H van, Eijck, J van, and Jaspars, J. 2014b. “Chapter 4: The World According to Predicate Logic”. In</w:t>
-      </w:r>
-      <w:r>
-        <w:t xml:space="preserve"> </w:t>
-      </w:r>
-      <w:r>
-        <w:rPr>
-          <w:i/>
-        </w:rPr>
-        <w:t xml:space="preserve">Logic in Action</w:t>
-      </w:r>
-      <w:r>
-        <w:t xml:space="preserve">. Amsterdam, NL, 4.1–4.53.</w:t>
-      </w:r>
-      <w:r>
-        <w:t xml:space="preserve"> </w:t>
-      </w:r>
-      <w:hyperlink r:id="rId74">
         <w:r>
           <w:rPr>
             <w:rStyle w:val="Hyperlink"/>
@@ -2553,7 +2498,7 @@
       <w:r>
         <w:t xml:space="preserve"> </w:t>
       </w:r>
-      <w:hyperlink r:id="rId75">
+      <w:hyperlink r:id="rId74">
         <w:r>
           <w:rPr>
             <w:rStyle w:val="Hyperlink"/>
@@ -2570,74 +2515,6 @@
         <w:pStyle w:val="Bibliography"/>
       </w:pPr>
       <w:r>
-        <w:t xml:space="preserve">Jubien, M. 1997a. “Numbers”. In</w:t>
-      </w:r>
-      <w:r>
-        <w:t xml:space="preserve"> </w:t>
-      </w:r>
-      <w:r>
-        <w:rPr>
-          <w:i/>
-        </w:rPr>
-        <w:t xml:space="preserve">Contemporary Metaphysics: An Introduction</w:t>
-      </w:r>
-      <w:r>
-        <w:t xml:space="preserve">. Cambridge MA, 24–35.</w:t>
-      </w:r>
-      <w:r>
-        <w:t xml:space="preserve"> </w:t>
-      </w:r>
-      <w:hyperlink r:id="rId76">
-        <w:r>
-          <w:rPr>
-            <w:rStyle w:val="Hyperlink"/>
-          </w:rPr>
-          <w:t xml:space="preserve">https://uofi.box.com/s/jckt75igz7p4we1yaaoub64f54t8na1c</w:t>
-        </w:r>
-      </w:hyperlink>
-      <w:r>
-        <w:t xml:space="preserve">.</w:t>
-      </w:r>
-    </w:p>
-    <w:p>
-      <w:pPr>
-        <w:pStyle w:val="Bibliography"/>
-      </w:pPr>
-      <w:r>
-        <w:t xml:space="preserve">Jubien, M. 1997b. “Platonism”. In</w:t>
-      </w:r>
-      <w:r>
-        <w:t xml:space="preserve"> </w:t>
-      </w:r>
-      <w:r>
-        <w:rPr>
-          <w:i/>
-        </w:rPr>
-        <w:t xml:space="preserve">Contemporary Metaphysics: An Introduction</w:t>
-      </w:r>
-      <w:r>
-        <w:t xml:space="preserve">. Cambridge MA, 36–62.</w:t>
-      </w:r>
-      <w:r>
-        <w:t xml:space="preserve"> </w:t>
-      </w:r>
-      <w:hyperlink r:id="rId76">
-        <w:r>
-          <w:rPr>
-            <w:rStyle w:val="Hyperlink"/>
-          </w:rPr>
-          <w:t xml:space="preserve">https://uofi.box.com/s/jckt75igz7p4we1yaaoub64f54t8na1c</w:t>
-        </w:r>
-      </w:hyperlink>
-      <w:r>
-        <w:t xml:space="preserve">.</w:t>
-      </w:r>
-    </w:p>
-    <w:p>
-      <w:pPr>
-        <w:pStyle w:val="Bibliography"/>
-      </w:pPr>
-      <w:r>
         <w:t xml:space="preserve">Krötzsch, M, Simancík, F, and Horrocks, I. 2012. “A Description Logic Primer”.</w:t>
       </w:r>
       <w:r>
@@ -2655,7 +2532,7 @@
       <w:r>
         <w:t xml:space="preserve"> </w:t>
       </w:r>
-      <w:hyperlink r:id="rId77">
+      <w:hyperlink r:id="rId75">
         <w:r>
           <w:rPr>
             <w:rStyle w:val="Hyperlink"/>
@@ -2672,12 +2549,12 @@
         <w:pStyle w:val="Bibliography"/>
       </w:pPr>
       <w:r>
-        <w:t xml:space="preserve">Manola, F, Miller, E, and McBride, B. 2014. “RDF 1.1 Primer”.</w:t>
-      </w:r>
-      <w:r>
-        <w:t xml:space="preserve"> </w:t>
-      </w:r>
-      <w:hyperlink r:id="rId78">
+        <w:t xml:space="preserve">Manola, F, Miller, E, and McBride, B. 2014. “RDF 1.1 Primer”., Cambridge, MA.</w:t>
+      </w:r>
+      <w:r>
+        <w:t xml:space="preserve"> </w:t>
+      </w:r>
+      <w:hyperlink r:id="rId76">
         <w:r>
           <w:rPr>
             <w:rStyle w:val="Hyperlink"/>
@@ -2694,21 +2571,19 @@
         <w:pStyle w:val="Bibliography"/>
       </w:pPr>
       <w:r>
-        <w:t xml:space="preserve">Partee, B H. 2006. “Basic Concepts of Set Theory, Functions and Relations”.</w:t>
-      </w:r>
-      <w:r>
-        <w:t xml:space="preserve"> </w:t>
-      </w:r>
-      <w:hyperlink r:id="rId79">
-        <w:r>
-          <w:rPr>
-            <w:rStyle w:val="Hyperlink"/>
-          </w:rPr>
-          <w:t xml:space="preserve">http://people.umass.edu/partee/NZ_2006/Set%20Theory%20Basics.pdf</w:t>
-        </w:r>
-      </w:hyperlink>
-      <w:r>
-        <w:t xml:space="preserve">.</w:t>
+        <w:t xml:space="preserve">Rosen, K H. 2011a. “Basic structures: Sets and functions”. In</w:t>
+      </w:r>
+      <w:r>
+        <w:t xml:space="preserve"> </w:t>
+      </w:r>
+      <w:r>
+        <w:rPr>
+          <w:i/>
+        </w:rPr>
+        <w:t xml:space="preserve">Discrete Mathematics &amp; Applications</w:t>
+      </w:r>
+      <w:r>
+        <w:t xml:space="preserve">. New York, 113–155.</w:t>
       </w:r>
     </w:p>
     <w:p>
@@ -2716,7 +2591,47 @@
         <w:pStyle w:val="Bibliography"/>
       </w:pPr>
       <w:r>
-        <w:t xml:space="preserve">Rosen, K H. 1988. “Languages and Grammars”. In</w:t>
+        <w:t xml:space="preserve">Rosen, K H. 2011b. “Finite Automata”. In</w:t>
+      </w:r>
+      <w:r>
+        <w:t xml:space="preserve"> </w:t>
+      </w:r>
+      <w:r>
+        <w:rPr>
+          <w:i/>
+        </w:rPr>
+        <w:t xml:space="preserve">Discrete Mathematics &amp; Applications</w:t>
+      </w:r>
+      <w:r>
+        <w:t xml:space="preserve">. New York, 858–877.</w:t>
+      </w:r>
+    </w:p>
+    <w:p>
+      <w:pPr>
+        <w:pStyle w:val="Bibliography"/>
+      </w:pPr>
+      <w:r>
+        <w:t xml:space="preserve">Rosen, K H. 2011c. “Graphs and graph models”. In</w:t>
+      </w:r>
+      <w:r>
+        <w:t xml:space="preserve"> </w:t>
+      </w:r>
+      <w:r>
+        <w:rPr>
+          <w:i/>
+        </w:rPr>
+        <w:t xml:space="preserve">Discrete Mathematics &amp; Applications</w:t>
+      </w:r>
+      <w:r>
+        <w:t xml:space="preserve">. New York, 641–649.</w:t>
+      </w:r>
+    </w:p>
+    <w:p>
+      <w:pPr>
+        <w:pStyle w:val="Bibliography"/>
+      </w:pPr>
+      <w:r>
+        <w:t xml:space="preserve">Rosen, K H. 2011d. “Languages and Grammars”. In</w:t>
       </w:r>
       <w:r>
         <w:t xml:space="preserve"> </w:t>
@@ -2728,21 +2643,27 @@
         <w:t xml:space="preserve">Discrete Mathematics and its Applications</w:t>
       </w:r>
       <w:r>
-        <w:t xml:space="preserve">. New York, 552–563.</w:t>
-      </w:r>
-      <w:r>
-        <w:t xml:space="preserve"> </w:t>
-      </w:r>
-      <w:hyperlink r:id="rId80">
-        <w:r>
-          <w:rPr>
-            <w:rStyle w:val="Hyperlink"/>
-          </w:rPr>
-          <w:t xml:space="preserve">https://uofi.box.com/s/nomrry0e4cone88xvnciaf14gg93t68h</w:t>
-        </w:r>
-      </w:hyperlink>
-      <w:r>
-        <w:t xml:space="preserve">.</w:t>
+        <w:t xml:space="preserve">. New York, 847–857.</w:t>
+      </w:r>
+    </w:p>
+    <w:p>
+      <w:pPr>
+        <w:pStyle w:val="Bibliography"/>
+      </w:pPr>
+      <w:r>
+        <w:t xml:space="preserve">Rosen, K H. 2011e. “Relations: Properties and Applications”. In</w:t>
+      </w:r>
+      <w:r>
+        <w:t xml:space="preserve"> </w:t>
+      </w:r>
+      <w:r>
+        <w:rPr>
+          <w:i/>
+        </w:rPr>
+        <w:t xml:space="preserve">Discrete Mathematics &amp; Applications</w:t>
+      </w:r>
+      <w:r>
+        <w:t xml:space="preserve">. New York, 573–590.</w:t>
       </w:r>
     </w:p>
     <w:p>
@@ -2767,7 +2688,7 @@
       <w:r>
         <w:t xml:space="preserve"> </w:t>
       </w:r>
-      <w:hyperlink r:id="rId81">
+      <w:hyperlink r:id="rId77">
         <w:r>
           <w:rPr>
             <w:rStyle w:val="Hyperlink"/>
@@ -2796,12 +2717,12 @@
         <w:t xml:space="preserve">UML @ Classroom: An Introduction to Object-Oriented Modeling</w:t>
       </w:r>
       <w:r>
-        <w:t xml:space="preserve">. Eds. M. Seidl, M. Scholz, C. Huemer, and G. Kappel. Cham, Germany, 49–84.</w:t>
-      </w:r>
-      <w:r>
-        <w:t xml:space="preserve"> </w:t>
-      </w:r>
-      <w:hyperlink r:id="rId82">
+        <w:t xml:space="preserve">. Eds. M. Seidl, M. Scholz, C. Huemer, and G. Kappel. Cham, Germany, 60–66; 69–72; 76–79.</w:t>
+      </w:r>
+      <w:r>
+        <w:t xml:space="preserve"> </w:t>
+      </w:r>
+      <w:hyperlink r:id="rId78">
         <w:r>
           <w:rPr>
             <w:rStyle w:val="Hyperlink"/>
@@ -2823,7 +2744,7 @@
       <w:r>
         <w:t xml:space="preserve"> </w:t>
       </w:r>
-      <w:hyperlink r:id="rId83">
+      <w:hyperlink r:id="rId79">
         <w:r>
           <w:rPr>
             <w:rStyle w:val="Hyperlink"/>
@@ -2943,7 +2864,7 @@
     </w:lvl>
   </w:abstractNum>
   <w:abstractNum w:abstractNumId="990">
-    <w:nsid w:val="101b80f3"/>
+    <w:nsid w:val="189bc6da"/>
     <w:multiLevelType w:val="multilevel"/>
     <w:lvl w:ilvl="0">
       <w:numFmt w:val="bullet"/>
@@ -3024,7 +2945,7 @@
     </w:lvl>
   </w:abstractNum>
   <w:abstractNum w:abstractNumId="991">
-    <w:nsid w:val="a11fcfc3"/>
+    <w:nsid w:val="75d9d401"/>
     <w:multiLevelType w:val="multilevel"/>
     <w:lvl w:ilvl="0">
       <w:numFmt w:val="bullet"/>
@@ -3105,7 +3026,7 @@
     </w:lvl>
   </w:abstractNum>
   <w:abstractNum w:abstractNumId="99411">
-    <w:nsid w:val="3d9eda15"/>
+    <w:nsid w:val="6f4b47b2"/>
     <w:multiLevelType w:val="multilevel"/>
     <w:lvl w:ilvl="0">
       <w:start w:val="1"/>
@@ -3313,9 +3234,6 @@
     <w:abstractNumId w:val="991"/>
   </w:num>
   <w:num w:numId="1032">
-    <w:abstractNumId w:val="991"/>
-  </w:num>
-  <w:num w:numId="1033">
     <w:abstractNumId w:val="991"/>
   </w:num>
 </w:numbering>

</xml_diff>

<commit_message>
Syllabus readings and calendar
</commit_message>
<xml_diff>
--- a/SecASpring18.docx
+++ b/SecASpring18.docx
@@ -101,7 +101,7 @@
         <w:t xml:space="preserve"> </w:t>
       </w:r>
       <w:r>
-        <w:t xml:space="preserve">7:15:22</w:t>
+        <w:t xml:space="preserve">10:59:58</w:t>
       </w:r>
       <w:r>
         <w:t xml:space="preserve"> </w:t>
@@ -1769,7 +1769,7 @@
         </w:numPr>
       </w:pPr>
       <w:r>
-        <w:t xml:space="preserve">Sets and relations</w:t>
+        <w:t xml:space="preserve">Logic, classes, and relationships</w:t>
       </w:r>
     </w:p>
     <w:p>
@@ -1790,7 +1790,7 @@
         <w:t xml:space="preserve"> </w:t>
       </w:r>
       <w:r>
-        <w:t xml:space="preserve">Rosen 2011a</w:t>
+        <w:t xml:space="preserve">Bach 1989a</w:t>
       </w:r>
     </w:p>
     <w:p>
@@ -1828,12 +1828,14 @@
     </w:p>
     <w:p>
       <w:pPr>
-        <w:pStyle w:val="Heading3"/>
-      </w:pPr>
-      <w:bookmarkStart w:id="58" w:name="week-3-january-30-and-february-1"/>
-      <w:bookmarkEnd w:id="58"/>
-      <w:r>
-        <w:t xml:space="preserve">Week 3: January 30 and February 1</w:t>
+        <w:pStyle w:val="Compact"/>
+        <w:numPr>
+          <w:numId w:val="1007"/>
+          <w:ilvl w:val="0"/>
+        </w:numPr>
+      </w:pPr>
+      <w:r>
+        <w:t xml:space="preserve">Sets and relations</w:t>
       </w:r>
     </w:p>
     <w:p>
@@ -1841,18 +1843,6 @@
         <w:pStyle w:val="Compact"/>
         <w:numPr>
           <w:numId w:val="1010"/>
-          <w:ilvl w:val="0"/>
-        </w:numPr>
-      </w:pPr>
-      <w:r>
-        <w:t xml:space="preserve">Relations</w:t>
-      </w:r>
-    </w:p>
-    <w:p>
-      <w:pPr>
-        <w:pStyle w:val="Compact"/>
-        <w:numPr>
-          <w:numId w:val="1011"/>
           <w:ilvl w:val="1"/>
         </w:numPr>
       </w:pPr>
@@ -1866,19 +1856,29 @@
         <w:t xml:space="preserve"> </w:t>
       </w:r>
       <w:r>
-        <w:t xml:space="preserve">Rosen 2011f</w:t>
+        <w:t xml:space="preserve">Rosen 2011a</w:t>
+      </w:r>
+    </w:p>
+    <w:p>
+      <w:pPr>
+        <w:pStyle w:val="Heading3"/>
+      </w:pPr>
+      <w:bookmarkStart w:id="58" w:name="week-3-january-30-and-february-1"/>
+      <w:bookmarkEnd w:id="58"/>
+      <w:r>
+        <w:t xml:space="preserve">Week 3: January 30 and February 1</w:t>
       </w:r>
     </w:p>
     <w:p>
       <w:pPr>
         <w:pStyle w:val="Compact"/>
         <w:numPr>
-          <w:numId w:val="1010"/>
+          <w:numId w:val="1011"/>
           <w:ilvl w:val="0"/>
         </w:numPr>
       </w:pPr>
       <w:r>
-        <w:t xml:space="preserve">Relational Algebra</w:t>
+        <w:t xml:space="preserve">Relations</w:t>
       </w:r>
     </w:p>
     <w:p>
@@ -1899,17 +1899,19 @@
         <w:t xml:space="preserve"> </w:t>
       </w:r>
       <w:r>
-        <w:t xml:space="preserve">Wenholz 2012</w:t>
-      </w:r>
-    </w:p>
-    <w:p>
-      <w:pPr>
-        <w:pStyle w:val="Heading3"/>
-      </w:pPr>
-      <w:bookmarkStart w:id="59" w:name="week-4-february-6-and-8"/>
-      <w:bookmarkEnd w:id="59"/>
-      <w:r>
-        <w:t xml:space="preserve">Week 4: February 6 and 8</w:t>
+        <w:t xml:space="preserve">Rosen 2011f</w:t>
+      </w:r>
+    </w:p>
+    <w:p>
+      <w:pPr>
+        <w:pStyle w:val="Compact"/>
+        <w:numPr>
+          <w:numId w:val="1011"/>
+          <w:ilvl w:val="0"/>
+        </w:numPr>
+      </w:pPr>
+      <w:r>
+        <w:t xml:space="preserve">Relational Algebra</w:t>
       </w:r>
     </w:p>
     <w:p>
@@ -1917,18 +1919,6 @@
         <w:pStyle w:val="Compact"/>
         <w:numPr>
           <w:numId w:val="1013"/>
-          <w:ilvl w:val="0"/>
-        </w:numPr>
-      </w:pPr>
-      <w:r>
-        <w:t xml:space="preserve">Semantics and Interpretation</w:t>
-      </w:r>
-    </w:p>
-    <w:p>
-      <w:pPr>
-        <w:pStyle w:val="Compact"/>
-        <w:numPr>
-          <w:numId w:val="1014"/>
           <w:ilvl w:val="1"/>
         </w:numPr>
       </w:pPr>
@@ -1942,17 +1932,29 @@
         <w:t xml:space="preserve"> </w:t>
       </w:r>
       <w:r>
-        <w:t xml:space="preserve">Bach 1989a, 1989b</w:t>
+        <w:t xml:space="preserve">Wenholz 2012</w:t>
       </w:r>
     </w:p>
     <w:p>
       <w:pPr>
         <w:pStyle w:val="Heading3"/>
       </w:pPr>
-      <w:bookmarkStart w:id="60" w:name="week-5-february-13-and-15"/>
-      <w:bookmarkEnd w:id="60"/>
-      <w:r>
-        <w:t xml:space="preserve">Week 5: February 13 and 15</w:t>
+      <w:bookmarkStart w:id="59" w:name="week-4-february-6-and-8"/>
+      <w:bookmarkEnd w:id="59"/>
+      <w:r>
+        <w:t xml:space="preserve">Week 4: February 6 and 8</w:t>
+      </w:r>
+    </w:p>
+    <w:p>
+      <w:pPr>
+        <w:pStyle w:val="Compact"/>
+        <w:numPr>
+          <w:numId w:val="1014"/>
+          <w:ilvl w:val="0"/>
+        </w:numPr>
+      </w:pPr>
+      <w:r>
+        <w:t xml:space="preserve">Semantics and Interpretation</w:t>
       </w:r>
     </w:p>
     <w:p>
@@ -1960,18 +1962,6 @@
         <w:pStyle w:val="Compact"/>
         <w:numPr>
           <w:numId w:val="1015"/>
-          <w:ilvl w:val="0"/>
-        </w:numPr>
-      </w:pPr>
-      <w:r>
-        <w:t xml:space="preserve">Models, Domains, Properties, and Relationships</w:t>
-      </w:r>
-    </w:p>
-    <w:p>
-      <w:pPr>
-        <w:pStyle w:val="Compact"/>
-        <w:numPr>
-          <w:numId w:val="1016"/>
           <w:ilvl w:val="1"/>
         </w:numPr>
       </w:pPr>
@@ -1985,17 +1975,29 @@
         <w:t xml:space="preserve"> </w:t>
       </w:r>
       <w:r>
-        <w:t xml:space="preserve">Jubien 1997</w:t>
+        <w:t xml:space="preserve">Bach 1989a, 1989b</w:t>
       </w:r>
     </w:p>
     <w:p>
       <w:pPr>
         <w:pStyle w:val="Heading3"/>
       </w:pPr>
-      <w:bookmarkStart w:id="61" w:name="week-6-february-20-and-22"/>
-      <w:bookmarkEnd w:id="61"/>
-      <w:r>
-        <w:t xml:space="preserve">Week 6: February 20 and 22</w:t>
+      <w:bookmarkStart w:id="60" w:name="week-5-february-13-and-15"/>
+      <w:bookmarkEnd w:id="60"/>
+      <w:r>
+        <w:t xml:space="preserve">Week 5: February 13 and 15</w:t>
+      </w:r>
+    </w:p>
+    <w:p>
+      <w:pPr>
+        <w:pStyle w:val="Compact"/>
+        <w:numPr>
+          <w:numId w:val="1016"/>
+          <w:ilvl w:val="0"/>
+        </w:numPr>
+      </w:pPr>
+      <w:r>
+        <w:t xml:space="preserve">Models, Domains, Properties, and Relationships</w:t>
       </w:r>
     </w:p>
     <w:p>
@@ -2003,18 +2005,6 @@
         <w:pStyle w:val="Compact"/>
         <w:numPr>
           <w:numId w:val="1017"/>
-          <w:ilvl w:val="0"/>
-        </w:numPr>
-      </w:pPr>
-      <w:r>
-        <w:t xml:space="preserve">Predicate Logic, Part 1</w:t>
-      </w:r>
-    </w:p>
-    <w:p>
-      <w:pPr>
-        <w:pStyle w:val="Compact"/>
-        <w:numPr>
-          <w:numId w:val="1018"/>
           <w:ilvl w:val="1"/>
         </w:numPr>
       </w:pPr>
@@ -2028,17 +2018,29 @@
         <w:t xml:space="preserve"> </w:t>
       </w:r>
       <w:r>
-        <w:t xml:space="preserve">Benthem et al. 2014b, 2014c, 2014d, 2014a</w:t>
+        <w:t xml:space="preserve">Jubien 1997</w:t>
       </w:r>
     </w:p>
     <w:p>
       <w:pPr>
         <w:pStyle w:val="Heading3"/>
       </w:pPr>
-      <w:bookmarkStart w:id="62" w:name="week-7-february-27-and-march-1"/>
-      <w:bookmarkEnd w:id="62"/>
-      <w:r>
-        <w:t xml:space="preserve">Week 7: February 27 and March 1</w:t>
+      <w:bookmarkStart w:id="61" w:name="week-6-february-20-and-22"/>
+      <w:bookmarkEnd w:id="61"/>
+      <w:r>
+        <w:t xml:space="preserve">Week 6: February 20 and 22</w:t>
+      </w:r>
+    </w:p>
+    <w:p>
+      <w:pPr>
+        <w:pStyle w:val="Compact"/>
+        <w:numPr>
+          <w:numId w:val="1018"/>
+          <w:ilvl w:val="0"/>
+        </w:numPr>
+      </w:pPr>
+      <w:r>
+        <w:t xml:space="preserve">Predicate Logic, Part 1</w:t>
       </w:r>
     </w:p>
     <w:p>
@@ -2046,21 +2048,30 @@
         <w:pStyle w:val="Compact"/>
         <w:numPr>
           <w:numId w:val="1019"/>
-          <w:ilvl w:val="0"/>
+          <w:ilvl w:val="1"/>
         </w:numPr>
       </w:pPr>
       <w:r>
-        <w:t xml:space="preserve">Predicate Logic, Part 2</w:t>
+        <w:rPr>
+          <w:b/>
+        </w:rPr>
+        <w:t xml:space="preserve">Required Readings:</w:t>
+      </w:r>
+      <w:r>
+        <w:t xml:space="preserve"> </w:t>
+      </w:r>
+      <w:r>
+        <w:t xml:space="preserve">Benthem et al. 2014b, 2014c, 2014d, 2014a</w:t>
       </w:r>
     </w:p>
     <w:p>
       <w:pPr>
         <w:pStyle w:val="Heading3"/>
       </w:pPr>
-      <w:bookmarkStart w:id="63" w:name="week-8-march-6-and-8"/>
-      <w:bookmarkEnd w:id="63"/>
-      <w:r>
-        <w:t xml:space="preserve">Week 8: March 6 and 8</w:t>
+      <w:bookmarkStart w:id="62" w:name="week-7-february-27-and-march-1"/>
+      <w:bookmarkEnd w:id="62"/>
+      <w:r>
+        <w:t xml:space="preserve">Week 7: February 27 and March 1</w:t>
       </w:r>
     </w:p>
     <w:p>
@@ -2072,7 +2083,17 @@
         </w:numPr>
       </w:pPr>
       <w:r>
-        <w:t xml:space="preserve">Syntax and Grammar</w:t>
+        <w:t xml:space="preserve">Predicate Logic, Part 2</w:t>
+      </w:r>
+    </w:p>
+    <w:p>
+      <w:pPr>
+        <w:pStyle w:val="Heading3"/>
+      </w:pPr>
+      <w:bookmarkStart w:id="63" w:name="week-8-march-6-and-8"/>
+      <w:bookmarkEnd w:id="63"/>
+      <w:r>
+        <w:t xml:space="preserve">Week 8: March 6 and 8</w:t>
       </w:r>
     </w:p>
     <w:p>
@@ -2080,6 +2101,18 @@
         <w:pStyle w:val="Compact"/>
         <w:numPr>
           <w:numId w:val="1021"/>
+          <w:ilvl w:val="0"/>
+        </w:numPr>
+      </w:pPr>
+      <w:r>
+        <w:t xml:space="preserve">Syntax and Grammar</w:t>
+      </w:r>
+    </w:p>
+    <w:p>
+      <w:pPr>
+        <w:pStyle w:val="Compact"/>
+        <w:numPr>
+          <w:numId w:val="1022"/>
           <w:ilvl w:val="1"/>
         </w:numPr>
       </w:pPr>
@@ -2110,40 +2143,7 @@
       <w:pPr>
         <w:pStyle w:val="Compact"/>
         <w:numPr>
-          <w:numId w:val="1022"/>
-          <w:ilvl w:val="0"/>
-        </w:numPr>
-      </w:pPr>
-      <w:r>
-        <w:t xml:space="preserve">Automata</w:t>
-      </w:r>
-    </w:p>
-    <w:p>
-      <w:pPr>
-        <w:pStyle w:val="Compact"/>
-        <w:numPr>
           <w:numId w:val="1023"/>
-          <w:ilvl w:val="1"/>
-        </w:numPr>
-      </w:pPr>
-      <w:r>
-        <w:rPr>
-          <w:b/>
-        </w:rPr>
-        <w:t xml:space="preserve">Required Readings:</w:t>
-      </w:r>
-      <w:r>
-        <w:t xml:space="preserve"> </w:t>
-      </w:r>
-      <w:r>
-        <w:t xml:space="preserve">Rosen 2011b</w:t>
-      </w:r>
-    </w:p>
-    <w:p>
-      <w:pPr>
-        <w:pStyle w:val="Compact"/>
-        <w:numPr>
-          <w:numId w:val="1022"/>
           <w:ilvl w:val="0"/>
         </w:numPr>
       </w:pPr>
@@ -2174,22 +2174,14 @@
     </w:p>
     <w:p>
       <w:pPr>
-        <w:pStyle w:val="Heading3"/>
-      </w:pPr>
-      <w:bookmarkStart w:id="65" w:name="spring-holiday-march-20-and-22"/>
-      <w:bookmarkEnd w:id="65"/>
-      <w:r>
-        <w:t xml:space="preserve">Spring Holiday: March 20 and 22</w:t>
-      </w:r>
-    </w:p>
-    <w:p>
-      <w:pPr>
-        <w:pStyle w:val="Heading3"/>
-      </w:pPr>
-      <w:bookmarkStart w:id="66" w:name="week-11-march-27-and-29"/>
-      <w:bookmarkEnd w:id="66"/>
-      <w:r>
-        <w:t xml:space="preserve">Week 11: March 27 and 29</w:t>
+        <w:pStyle w:val="Compact"/>
+        <w:numPr>
+          <w:numId w:val="1023"/>
+          <w:ilvl w:val="0"/>
+        </w:numPr>
+      </w:pPr>
+      <w:r>
+        <w:t xml:space="preserve">Automata</w:t>
       </w:r>
     </w:p>
     <w:p>
@@ -2197,18 +2189,6 @@
         <w:pStyle w:val="Compact"/>
         <w:numPr>
           <w:numId w:val="1025"/>
-          <w:ilvl w:val="0"/>
-        </w:numPr>
-      </w:pPr>
-      <w:r>
-        <w:t xml:space="preserve">Semantic Web</w:t>
-      </w:r>
-    </w:p>
-    <w:p>
-      <w:pPr>
-        <w:pStyle w:val="Compact"/>
-        <w:numPr>
-          <w:numId w:val="1026"/>
           <w:ilvl w:val="1"/>
         </w:numPr>
       </w:pPr>
@@ -2222,14 +2202,34 @@
         <w:t xml:space="preserve"> </w:t>
       </w:r>
       <w:r>
-        <w:t xml:space="preserve">SEMANTICWEBREADING</w:t>
+        <w:t xml:space="preserve">Rosen 2011b</w:t>
+      </w:r>
+    </w:p>
+    <w:p>
+      <w:pPr>
+        <w:pStyle w:val="Heading3"/>
+      </w:pPr>
+      <w:bookmarkStart w:id="65" w:name="spring-holiday-march-20-and-22"/>
+      <w:bookmarkEnd w:id="65"/>
+      <w:r>
+        <w:t xml:space="preserve">Spring Holiday: March 20 and 22</w:t>
+      </w:r>
+    </w:p>
+    <w:p>
+      <w:pPr>
+        <w:pStyle w:val="Heading3"/>
+      </w:pPr>
+      <w:bookmarkStart w:id="66" w:name="week-11-march-27-and-29"/>
+      <w:bookmarkEnd w:id="66"/>
+      <w:r>
+        <w:t xml:space="preserve">Week 11: March 27 and 29</w:t>
       </w:r>
     </w:p>
     <w:p>
       <w:pPr>
         <w:pStyle w:val="Compact"/>
         <w:numPr>
-          <w:numId w:val="1025"/>
+          <w:numId w:val="1026"/>
           <w:ilvl w:val="0"/>
         </w:numPr>
       </w:pPr>
@@ -2255,7 +2255,7 @@
         <w:t xml:space="preserve"> </w:t>
       </w:r>
       <w:r>
-        <w:t xml:space="preserve">CONCEPTUALGRAPHSREADING</w:t>
+        <w:t xml:space="preserve">Pan et al. 2017</w:t>
       </w:r>
     </w:p>
     <w:p>
@@ -2298,7 +2298,7 @@
         <w:t xml:space="preserve"> </w:t>
       </w:r>
       <w:r>
-        <w:t xml:space="preserve">Manola et al. 2014</w:t>
+        <w:t xml:space="preserve">Beckett et al. 2014; Manola et al. 2014</w:t>
       </w:r>
     </w:p>
     <w:p>
@@ -2384,7 +2384,7 @@
         <w:t xml:space="preserve"> </w:t>
       </w:r>
       <w:r>
-        <w:t xml:space="preserve">Hitzler et al. 2012</w:t>
+        <w:t xml:space="preserve">Hitzler et al. 2012; Porter et al. 2008</w:t>
       </w:r>
     </w:p>
     <w:p>
@@ -2502,6 +2502,28 @@
         <w:pStyle w:val="Bibliography"/>
       </w:pPr>
       <w:r>
+        <w:t xml:space="preserve">Beckett, D, Berners-Lee, T, Prud’hommeaux, E, and Carothers, G. 2014. “RDF 1.1 Turtle”.</w:t>
+      </w:r>
+      <w:r>
+        <w:t xml:space="preserve"> </w:t>
+      </w:r>
+      <w:hyperlink r:id="rId74">
+        <w:r>
+          <w:rPr>
+            <w:rStyle w:val="Hyperlink"/>
+          </w:rPr>
+          <w:t xml:space="preserve">https://www.w3.org/TR/turtle/</w:t>
+        </w:r>
+      </w:hyperlink>
+      <w:r>
+        <w:t xml:space="preserve">.</w:t>
+      </w:r>
+    </w:p>
+    <w:p>
+      <w:pPr>
+        <w:pStyle w:val="Bibliography"/>
+      </w:pPr>
+      <w:r>
         <w:t xml:space="preserve">Benthem, J van, Ditmarsch, H van, Eijck, J van, and Jaspars, J. 2014a. “Formulas, situations, and pictures”. In</w:t>
       </w:r>
       <w:r>
@@ -2519,7 +2541,7 @@
       <w:r>
         <w:t xml:space="preserve"> </w:t>
       </w:r>
-      <w:hyperlink r:id="rId74">
+      <w:hyperlink r:id="rId75">
         <w:r>
           <w:rPr>
             <w:rStyle w:val="Hyperlink"/>
@@ -2553,7 +2575,7 @@
       <w:r>
         <w:t xml:space="preserve"> </w:t>
       </w:r>
-      <w:hyperlink r:id="rId74">
+      <w:hyperlink r:id="rId75">
         <w:r>
           <w:rPr>
             <w:rStyle w:val="Hyperlink"/>
@@ -2587,7 +2609,7 @@
       <w:r>
         <w:t xml:space="preserve"> </w:t>
       </w:r>
-      <w:hyperlink r:id="rId74">
+      <w:hyperlink r:id="rId75">
         <w:r>
           <w:rPr>
             <w:rStyle w:val="Hyperlink"/>
@@ -2621,7 +2643,7 @@
       <w:r>
         <w:t xml:space="preserve"> </w:t>
       </w:r>
-      <w:hyperlink r:id="rId74">
+      <w:hyperlink r:id="rId75">
         <w:r>
           <w:rPr>
             <w:rStyle w:val="Hyperlink"/>
@@ -2643,7 +2665,7 @@
       <w:r>
         <w:t xml:space="preserve"> </w:t>
       </w:r>
-      <w:hyperlink r:id="rId75">
+      <w:hyperlink r:id="rId76">
         <w:r>
           <w:rPr>
             <w:rStyle w:val="Hyperlink"/>
@@ -2677,7 +2699,7 @@
       <w:r>
         <w:t xml:space="preserve"> </w:t>
       </w:r>
-      <w:hyperlink r:id="rId76">
+      <w:hyperlink r:id="rId77">
         <w:r>
           <w:rPr>
             <w:rStyle w:val="Hyperlink"/>
@@ -2714,7 +2736,7 @@
       <w:r>
         <w:t xml:space="preserve"> </w:t>
       </w:r>
-      <w:hyperlink r:id="rId77">
+      <w:hyperlink r:id="rId78">
         <w:r>
           <w:rPr>
             <w:rStyle w:val="Hyperlink"/>
@@ -2736,7 +2758,7 @@
       <w:r>
         <w:t xml:space="preserve"> </w:t>
       </w:r>
-      <w:hyperlink r:id="rId78">
+      <w:hyperlink r:id="rId79">
         <w:r>
           <w:rPr>
             <w:rStyle w:val="Hyperlink"/>
@@ -2753,6 +2775,60 @@
         <w:pStyle w:val="Bibliography"/>
       </w:pPr>
       <w:r>
+        <w:t xml:space="preserve">Pan, J Z, Vetere, G, Gomez-Perez, J M, and Wu, H (eds.). 2017. “Knowledge graphs: Foundations”. In</w:t>
+      </w:r>
+      <w:r>
+        <w:t xml:space="preserve"> </w:t>
+      </w:r>
+      <w:r>
+        <w:rPr>
+          <w:i/>
+        </w:rPr>
+        <w:t xml:space="preserve">Exploiting Linked Data and Knowledge Graphs in Large Organisations</w:t>
+      </w:r>
+      <w:r>
+        <w:t xml:space="preserve">. Cham, 17–38.</w:t>
+      </w:r>
+      <w:r>
+        <w:t xml:space="preserve"> </w:t>
+      </w:r>
+      <w:hyperlink r:id="rId80">
+        <w:r>
+          <w:rPr>
+            <w:rStyle w:val="Hyperlink"/>
+          </w:rPr>
+          <w:t xml:space="preserve">http://link.springer.com/10.1007/978-3-319-45654-6</w:t>
+        </w:r>
+      </w:hyperlink>
+      <w:r>
+        <w:t xml:space="preserve">.</w:t>
+      </w:r>
+    </w:p>
+    <w:p>
+      <w:pPr>
+        <w:pStyle w:val="Bibliography"/>
+      </w:pPr>
+      <w:r>
+        <w:t xml:space="preserve">Porter, B, Lifschitz, V, and Van Harmelen, F (eds.). 2008. “DLs in Ontology Language Applications”. In</w:t>
+      </w:r>
+      <w:r>
+        <w:t xml:space="preserve"> </w:t>
+      </w:r>
+      <w:r>
+        <w:rPr>
+          <w:i/>
+        </w:rPr>
+        <w:t xml:space="preserve">Handbook of knowledge representation</w:t>
+      </w:r>
+      <w:r>
+        <w:t xml:space="preserve">1st ed. Foundations of artificial intelligence. Amsterdam ; Boston, 166–168.</w:t>
+      </w:r>
+    </w:p>
+    <w:p>
+      <w:pPr>
+        <w:pStyle w:val="Bibliography"/>
+      </w:pPr>
+      <w:r>
         <w:t xml:space="preserve">Rosen, K H. 2011a. “Basic structures: Sets and functions”. In</w:t>
       </w:r>
       <w:r>
@@ -2890,7 +2966,7 @@
       <w:r>
         <w:t xml:space="preserve"> </w:t>
       </w:r>
-      <w:hyperlink r:id="rId79">
+      <w:hyperlink r:id="rId81">
         <w:r>
           <w:rPr>
             <w:rStyle w:val="Hyperlink"/>
@@ -2924,7 +3000,7 @@
       <w:r>
         <w:t xml:space="preserve"> </w:t>
       </w:r>
-      <w:hyperlink r:id="rId80">
+      <w:hyperlink r:id="rId82">
         <w:r>
           <w:rPr>
             <w:rStyle w:val="Hyperlink"/>
@@ -2946,7 +3022,7 @@
       <w:r>
         <w:t xml:space="preserve"> </w:t>
       </w:r>
-      <w:hyperlink r:id="rId81">
+      <w:hyperlink r:id="rId83">
         <w:r>
           <w:rPr>
             <w:rStyle w:val="Hyperlink"/>
@@ -3066,7 +3142,7 @@
     </w:lvl>
   </w:abstractNum>
   <w:abstractNum w:abstractNumId="990">
-    <w:nsid w:val="76fbd3db"/>
+    <w:nsid w:val="66615609"/>
     <w:multiLevelType w:val="multilevel"/>
     <w:lvl w:ilvl="0">
       <w:numFmt w:val="bullet"/>
@@ -3147,7 +3223,7 @@
     </w:lvl>
   </w:abstractNum>
   <w:abstractNum w:abstractNumId="991">
-    <w:nsid w:val="b2ee6f7b"/>
+    <w:nsid w:val="c979a2ff"/>
     <w:multiLevelType w:val="multilevel"/>
     <w:lvl w:ilvl="0">
       <w:numFmt w:val="bullet"/>
@@ -3228,7 +3304,7 @@
     </w:lvl>
   </w:abstractNum>
   <w:abstractNum w:abstractNumId="99411">
-    <w:nsid w:val="c410ef1b"/>
+    <w:nsid w:val="afd32911"/>
     <w:multiLevelType w:val="multilevel"/>
     <w:lvl w:ilvl="0">
       <w:start w:val="1"/>

</xml_diff>

<commit_message>
Section AO syllabus draft
</commit_message>
<xml_diff>
--- a/SecASpring18.docx
+++ b/SecASpring18.docx
@@ -77,7 +77,7 @@
         <w:t xml:space="preserve"> </w:t>
       </w:r>
       <w:r>
-        <w:t xml:space="preserve">Wed,</w:t>
+        <w:t xml:space="preserve">Fri,</w:t>
       </w:r>
       <w:r>
         <w:t xml:space="preserve"> </w:t>
@@ -89,7 +89,7 @@
         <w:t xml:space="preserve"> </w:t>
       </w:r>
       <w:r>
-        <w:t xml:space="preserve">10,</w:t>
+        <w:t xml:space="preserve">12,</w:t>
       </w:r>
       <w:r>
         <w:t xml:space="preserve"> </w:t>
@@ -101,7 +101,7 @@
         <w:t xml:space="preserve"> </w:t>
       </w:r>
       <w:r>
-        <w:t xml:space="preserve">10:59:58</w:t>
+        <w:t xml:space="preserve">1:52:29</w:t>
       </w:r>
       <w:r>
         <w:t xml:space="preserve"> </w:t>
@@ -1769,7 +1769,7 @@
         </w:numPr>
       </w:pPr>
       <w:r>
-        <w:t xml:space="preserve">Logic, classes, and relationships</w:t>
+        <w:t xml:space="preserve">Sets and relations</w:t>
       </w:r>
     </w:p>
     <w:p>
@@ -1790,7 +1790,7 @@
         <w:t xml:space="preserve"> </w:t>
       </w:r>
       <w:r>
-        <w:t xml:space="preserve">Bach 1989a</w:t>
+        <w:t xml:space="preserve">Rosen 2011a</w:t>
       </w:r>
     </w:p>
     <w:p>
@@ -1802,7 +1802,7 @@
         </w:numPr>
       </w:pPr>
       <w:r>
-        <w:t xml:space="preserve">Class Diagrams</w:t>
+        <w:t xml:space="preserve">Logic, classes, and relationships</w:t>
       </w:r>
     </w:p>
     <w:p>
@@ -1823,7 +1823,7 @@
         <w:t xml:space="preserve"> </w:t>
       </w:r>
       <w:r>
-        <w:t xml:space="preserve">Seidl et al. 2015b</w:t>
+        <w:t xml:space="preserve">Bach 1989a</w:t>
       </w:r>
     </w:p>
     <w:p>
@@ -1835,7 +1835,7 @@
         </w:numPr>
       </w:pPr>
       <w:r>
-        <w:t xml:space="preserve">Sets and relations</w:t>
+        <w:t xml:space="preserve">Class Diagrams</w:t>
       </w:r>
     </w:p>
     <w:p>
@@ -1856,7 +1856,7 @@
         <w:t xml:space="preserve"> </w:t>
       </w:r>
       <w:r>
-        <w:t xml:space="preserve">Rosen 2011a</w:t>
+        <w:t xml:space="preserve">Seidl et al. 2015b</w:t>
       </w:r>
     </w:p>
     <w:p>
@@ -2148,7 +2148,7 @@
         </w:numPr>
       </w:pPr>
       <w:r>
-        <w:t xml:space="preserve">Graphs</w:t>
+        <w:t xml:space="preserve">Automata</w:t>
       </w:r>
     </w:p>
     <w:p>
@@ -2169,7 +2169,7 @@
         <w:t xml:space="preserve"> </w:t>
       </w:r>
       <w:r>
-        <w:t xml:space="preserve">Rosen 2011d</w:t>
+        <w:t xml:space="preserve">Rosen 2011b</w:t>
       </w:r>
     </w:p>
     <w:p>
@@ -2181,7 +2181,7 @@
         </w:numPr>
       </w:pPr>
       <w:r>
-        <w:t xml:space="preserve">Automata</w:t>
+        <w:t xml:space="preserve">Graphs</w:t>
       </w:r>
     </w:p>
     <w:p>
@@ -2202,7 +2202,7 @@
         <w:t xml:space="preserve"> </w:t>
       </w:r>
       <w:r>
-        <w:t xml:space="preserve">Rosen 2011b</w:t>
+        <w:t xml:space="preserve">Rosen 2011d</w:t>
       </w:r>
     </w:p>
     <w:p>
@@ -3142,7 +3142,7 @@
     </w:lvl>
   </w:abstractNum>
   <w:abstractNum w:abstractNumId="990">
-    <w:nsid w:val="66615609"/>
+    <w:nsid w:val="d4aff0a8"/>
     <w:multiLevelType w:val="multilevel"/>
     <w:lvl w:ilvl="0">
       <w:numFmt w:val="bullet"/>
@@ -3223,7 +3223,7 @@
     </w:lvl>
   </w:abstractNum>
   <w:abstractNum w:abstractNumId="991">
-    <w:nsid w:val="c979a2ff"/>
+    <w:nsid w:val="72f1af24"/>
     <w:multiLevelType w:val="multilevel"/>
     <w:lvl w:ilvl="0">
       <w:numFmt w:val="bullet"/>
@@ -3304,7 +3304,7 @@
     </w:lvl>
   </w:abstractNum>
   <w:abstractNum w:abstractNumId="99411">
-    <w:nsid w:val="afd32911"/>
+    <w:nsid w:val="7cc69503"/>
     <w:multiLevelType w:val="multilevel"/>
     <w:lvl w:ilvl="0">
       <w:start w:val="1"/>

</xml_diff>